<commit_message>
[Prima consegna - Finito]
</commit_message>
<xml_diff>
--- a/Documenti/DesignApp.docx
+++ b/Documenti/DesignApp.docx
@@ -95,7 +95,6 @@
           <w:lang w:val="it-IT"/>
         </w:rPr>
       </w:pPr>
-      <w:proofErr w:type="spellStart"/>
       <w:r>
         <w:rPr>
           <w:rFonts w:asciiTheme="minorHAnsi" w:hAnsiTheme="minorHAnsi" w:cstheme="minorHAnsi"/>
@@ -118,7 +117,6 @@
         </w:rPr>
         <w:t>a</w:t>
       </w:r>
-      <w:proofErr w:type="spellEnd"/>
       <w:r>
         <w:rPr>
           <w:rFonts w:asciiTheme="minorHAnsi" w:hAnsiTheme="minorHAnsi" w:cstheme="minorHAnsi"/>
@@ -222,7 +220,6 @@
           <w:lang w:val="it-IT"/>
         </w:rPr>
       </w:pPr>
-      <w:proofErr w:type="spellStart"/>
       <w:r>
         <w:rPr>
           <w:rFonts w:asciiTheme="minorHAnsi" w:hAnsiTheme="minorHAnsi" w:cstheme="minorHAnsi"/>
@@ -234,7 +231,6 @@
         </w:rPr>
         <w:t>DailyPills</w:t>
       </w:r>
-      <w:proofErr w:type="spellEnd"/>
     </w:p>
     <w:p>
       <w:pPr>
@@ -399,7 +395,6 @@
                 <w:szCs w:val="20"/>
               </w:rPr>
             </w:pPr>
-            <w:proofErr w:type="spellStart"/>
             <w:r>
               <w:rPr>
                 <w:rFonts w:asciiTheme="minorHAnsi" w:hAnsiTheme="minorHAnsi" w:cstheme="minorHAnsi"/>
@@ -408,18 +403,7 @@
                 <w:sz w:val="20"/>
                 <w:szCs w:val="20"/>
               </w:rPr>
-              <w:t>Membri</w:t>
-            </w:r>
-            <w:proofErr w:type="spellEnd"/>
-            <w:r>
-              <w:rPr>
-                <w:rFonts w:asciiTheme="minorHAnsi" w:hAnsiTheme="minorHAnsi" w:cstheme="minorHAnsi"/>
-                <w:b/>
-                <w:color w:val="333399"/>
-                <w:sz w:val="20"/>
-                <w:szCs w:val="20"/>
-              </w:rPr>
-              <w:t xml:space="preserve"> del team</w:t>
+              <w:t>Membri del team</w:t>
             </w:r>
           </w:p>
         </w:tc>
@@ -476,7 +460,6 @@
                 <w:szCs w:val="20"/>
               </w:rPr>
             </w:pPr>
-            <w:proofErr w:type="spellStart"/>
             <w:r>
               <w:rPr>
                 <w:rFonts w:asciiTheme="minorHAnsi" w:hAnsiTheme="minorHAnsi" w:cstheme="minorHAnsi"/>
@@ -487,7 +470,6 @@
               </w:rPr>
               <w:t>Matricola</w:t>
             </w:r>
-            <w:proofErr w:type="spellEnd"/>
           </w:p>
         </w:tc>
         <w:tc>
@@ -508,7 +490,6 @@
                 <w:szCs w:val="20"/>
               </w:rPr>
             </w:pPr>
-            <w:proofErr w:type="spellStart"/>
             <w:r>
               <w:rPr>
                 <w:rFonts w:asciiTheme="minorHAnsi" w:hAnsiTheme="minorHAnsi" w:cstheme="minorHAnsi"/>
@@ -517,18 +498,7 @@
                 <w:sz w:val="20"/>
                 <w:szCs w:val="20"/>
               </w:rPr>
-              <w:t>Indirizzo</w:t>
-            </w:r>
-            <w:proofErr w:type="spellEnd"/>
-            <w:r>
-              <w:rPr>
-                <w:rFonts w:asciiTheme="minorHAnsi" w:hAnsiTheme="minorHAnsi" w:cstheme="minorHAnsi"/>
-                <w:b/>
-                <w:color w:val="333399"/>
-                <w:sz w:val="20"/>
-                <w:szCs w:val="20"/>
-              </w:rPr>
-              <w:t xml:space="preserve"> </w:t>
+              <w:t xml:space="preserve">Indirizzo </w:t>
             </w:r>
             <w:r>
               <w:rPr>
@@ -666,17 +636,8 @@
                 <w:rFonts w:asciiTheme="minorHAnsi" w:hAnsiTheme="minorHAnsi" w:cstheme="minorHAnsi"/>
                 <w:lang w:val="it-IT"/>
               </w:rPr>
-              <w:t xml:space="preserve">Marco </w:t>
-            </w:r>
-            <w:proofErr w:type="spellStart"/>
-            <w:r>
-              <w:rPr>
-                <w:rFonts w:asciiTheme="minorHAnsi" w:hAnsiTheme="minorHAnsi" w:cstheme="minorHAnsi"/>
-                <w:lang w:val="it-IT"/>
-              </w:rPr>
-              <w:t>Ovidi</w:t>
-            </w:r>
-            <w:proofErr w:type="spellEnd"/>
+              <w:t>Marco Ovidi</w:t>
+            </w:r>
           </w:p>
         </w:tc>
         <w:tc>
@@ -1020,45 +981,27 @@
           <w:lang w:val="it-IT"/>
         </w:rPr>
       </w:pPr>
-      <w:proofErr w:type="spellStart"/>
-      <w:r>
-        <w:rPr>
-          <w:rFonts w:asciiTheme="minorHAnsi" w:hAnsiTheme="minorHAnsi" w:cstheme="minorHAnsi"/>
-          <w:lang w:val="it-IT"/>
-        </w:rPr>
-        <w:t>Overview</w:t>
-      </w:r>
-      <w:proofErr w:type="spellEnd"/>
-      <w:r>
-        <w:rPr>
-          <w:rFonts w:asciiTheme="minorHAnsi" w:hAnsiTheme="minorHAnsi" w:cstheme="minorHAnsi"/>
-          <w:lang w:val="it-IT"/>
-        </w:rPr>
-        <w:t xml:space="preserve"> del prodotto</w:t>
-      </w:r>
-    </w:p>
-    <w:p>
-      <w:pPr>
-        <w:rPr>
-          <w:rFonts w:asciiTheme="minorHAnsi" w:hAnsiTheme="minorHAnsi" w:cstheme="minorHAnsi"/>
-          <w:lang w:val="it-IT"/>
-        </w:rPr>
-      </w:pPr>
-      <w:proofErr w:type="spellStart"/>
-      <w:r>
-        <w:rPr>
-          <w:rFonts w:asciiTheme="minorHAnsi" w:hAnsiTheme="minorHAnsi" w:cstheme="minorHAnsi"/>
-          <w:lang w:val="it-IT"/>
-        </w:rPr>
-        <w:t>DailyPills</w:t>
-      </w:r>
-      <w:proofErr w:type="spellEnd"/>
-      <w:r>
-        <w:rPr>
-          <w:rFonts w:asciiTheme="minorHAnsi" w:hAnsiTheme="minorHAnsi" w:cstheme="minorHAnsi"/>
-          <w:lang w:val="it-IT"/>
-        </w:rPr>
-        <w:t xml:space="preserve"> nasce con uno scopo ben preciso: Aiutare l’utente a prendersi cura di </w:t>
+      <w:r>
+        <w:rPr>
+          <w:rFonts w:asciiTheme="minorHAnsi" w:hAnsiTheme="minorHAnsi" w:cstheme="minorHAnsi"/>
+          <w:lang w:val="it-IT"/>
+        </w:rPr>
+        <w:t>Overview del prodotto</w:t>
+      </w:r>
+    </w:p>
+    <w:p>
+      <w:pPr>
+        <w:rPr>
+          <w:rFonts w:asciiTheme="minorHAnsi" w:hAnsiTheme="minorHAnsi" w:cstheme="minorHAnsi"/>
+          <w:lang w:val="it-IT"/>
+        </w:rPr>
+      </w:pPr>
+      <w:r>
+        <w:rPr>
+          <w:rFonts w:asciiTheme="minorHAnsi" w:hAnsiTheme="minorHAnsi" w:cstheme="minorHAnsi"/>
+          <w:lang w:val="it-IT"/>
+        </w:rPr>
+        <w:t xml:space="preserve">DailyPills nasce con uno scopo ben preciso: Aiutare l’utente a prendersi cura di </w:t>
       </w:r>
       <w:proofErr w:type="gramStart"/>
       <w:r>
@@ -1074,55 +1017,30 @@
           <w:rFonts w:asciiTheme="minorHAnsi" w:hAnsiTheme="minorHAnsi" w:cstheme="minorHAnsi"/>
           <w:lang w:val="it-IT"/>
         </w:rPr>
-        <w:t xml:space="preserve">. Può capitare fra i mille impegni di tutti i giorni di dimenticarsi di assumere un farmaco necessario ad una cura a lungo termine o semplicemente di acquistare i farmaci e ricordarsi di averli finiti quando ormai è troppo tardi e le farmacie sono chiuse. </w:t>
-      </w:r>
-      <w:proofErr w:type="spellStart"/>
-      <w:r>
-        <w:rPr>
-          <w:rFonts w:asciiTheme="minorHAnsi" w:hAnsiTheme="minorHAnsi" w:cstheme="minorHAnsi"/>
-          <w:lang w:val="it-IT"/>
-        </w:rPr>
-        <w:t>DailyPill</w:t>
-      </w:r>
-      <w:proofErr w:type="spellEnd"/>
-      <w:r>
-        <w:rPr>
-          <w:rFonts w:asciiTheme="minorHAnsi" w:hAnsiTheme="minorHAnsi" w:cstheme="minorHAnsi"/>
-          <w:lang w:val="it-IT"/>
-        </w:rPr>
-        <w:t xml:space="preserve"> è stato ideato per funzionare tramite notifiche </w:t>
-      </w:r>
-      <w:proofErr w:type="spellStart"/>
-      <w:r>
-        <w:rPr>
-          <w:rFonts w:asciiTheme="minorHAnsi" w:hAnsiTheme="minorHAnsi" w:cstheme="minorHAnsi"/>
-          <w:lang w:val="it-IT"/>
-        </w:rPr>
-        <w:t>push</w:t>
-      </w:r>
-      <w:proofErr w:type="spellEnd"/>
-      <w:r>
-        <w:rPr>
-          <w:rFonts w:asciiTheme="minorHAnsi" w:hAnsiTheme="minorHAnsi" w:cstheme="minorHAnsi"/>
-          <w:lang w:val="it-IT"/>
-        </w:rPr>
-        <w:t xml:space="preserve"> per avvisare gli utilizzatori della scadenza o la scarsa rimanenza dei farmaci e soprattutto della periodica assunzione dei farmaci sia ad uso sporadico che ad uso costante o semplicemente per terapie di lunga/media durata. Proprio per questo motivo </w:t>
-      </w:r>
-      <w:proofErr w:type="spellStart"/>
-      <w:r>
-        <w:rPr>
-          <w:rFonts w:asciiTheme="minorHAnsi" w:hAnsiTheme="minorHAnsi" w:cstheme="minorHAnsi"/>
-          <w:lang w:val="it-IT"/>
-        </w:rPr>
-        <w:t>DailyPills</w:t>
-      </w:r>
-      <w:proofErr w:type="spellEnd"/>
-      <w:r>
-        <w:rPr>
-          <w:rFonts w:asciiTheme="minorHAnsi" w:hAnsiTheme="minorHAnsi" w:cstheme="minorHAnsi"/>
-          <w:lang w:val="it-IT"/>
-        </w:rPr>
-        <w:t xml:space="preserve"> non si limita solo alle notifiche ma permette agli utilizzatori di definire i propri piani terapeutici offrendo la possibilità di assegnare un nome per ogni piano in modo tale da semplificare la visualizzazione e non creare confusione. La pratica schermata home dispone di un calendario che mostra i vari medicinali con le relative quantità in una pratica lista divisa in sezioni per ogni fascia oraria della giornata. La schermata è talmente intuitiva che non è ammessa possibilità di errore. A differenza dei nostri competitors già presenti in rete la nostra gestione dei piani terapeutici è facile e intuitiva ma al contempo completa di tutto quello che serve</w:t>
+        <w:t>. Può capitare fra i mille impegni di tutti i giorni di dimenticarsi di assumere un farmaco necessario ad una cura a lungo termine o semplicemente di acquistare i farmaci e ricordarsi di averli finiti quando ormai è troppo tardi e le farmacie sono chiuse. DailyPill</w:t>
+      </w:r>
+      <w:r>
+        <w:rPr>
+          <w:rFonts w:asciiTheme="minorHAnsi" w:hAnsiTheme="minorHAnsi" w:cstheme="minorHAnsi"/>
+          <w:lang w:val="it-IT"/>
+        </w:rPr>
+        <w:t>s</w:t>
+      </w:r>
+      <w:r>
+        <w:rPr>
+          <w:rFonts w:asciiTheme="minorHAnsi" w:hAnsiTheme="minorHAnsi" w:cstheme="minorHAnsi"/>
+          <w:lang w:val="it-IT"/>
+        </w:rPr>
+        <w:t xml:space="preserve"> è stato ideato per funzionare tramite notifiche push per avvisare gli utilizzatori della scadenza o la scarsa rimanenza dei farmaci e soprattutto della periodica assunzione dei farmaci sia ad uso sporadico che ad uso costante o semplicemente per terapie di lunga/media durata. Proprio per questo motivo DailyPills non si limita solo alle notifiche ma permette agli utilizzatori di definire i propri piani terapeutici offrendo la possibilità di assegnare un nome per ogni piano in modo tale da semplificare la visualizzazione e non creare confusione. La pratica schermata home dispone di un calendario che mostra i vari m</w:t>
+      </w:r>
+      <w:bookmarkStart w:id="0" w:name="_GoBack"/>
+      <w:bookmarkEnd w:id="0"/>
+      <w:r>
+        <w:rPr>
+          <w:rFonts w:asciiTheme="minorHAnsi" w:hAnsiTheme="minorHAnsi" w:cstheme="minorHAnsi"/>
+          <w:lang w:val="it-IT"/>
+        </w:rPr>
+        <w:t>edicinali con le relative quantità in una pratica lista divisa in sezioni per ogni fascia oraria della giornata. La schermata è talmente intuitiva che non è ammessa possibilità di errore. A differenza dei nostri competitors già presenti in rete la nostra gestione dei piani terapeutici è facile e intuitiva ma al contempo completa di tutto quello che serve</w:t>
       </w:r>
     </w:p>
     <w:p>
@@ -1163,23 +1081,13 @@
           <w:lang w:val="it-IT"/>
         </w:rPr>
       </w:pPr>
-      <w:proofErr w:type="spellStart"/>
       <w:r>
         <w:rPr>
           <w:rFonts w:asciiTheme="minorHAnsi" w:hAnsiTheme="minorHAnsi" w:cstheme="minorHAnsi"/>
           <w:b/>
           <w:lang w:val="it-IT"/>
         </w:rPr>
-        <w:t>Medisafe</w:t>
-      </w:r>
-      <w:proofErr w:type="spellEnd"/>
-      <w:r>
-        <w:rPr>
-          <w:rFonts w:asciiTheme="minorHAnsi" w:hAnsiTheme="minorHAnsi" w:cstheme="minorHAnsi"/>
-          <w:b/>
-          <w:lang w:val="it-IT"/>
-        </w:rPr>
-        <w:t>:</w:t>
+        <w:t>Medisafe:</w:t>
       </w:r>
       <w:r>
         <w:rPr>
@@ -1208,23 +1116,13 @@
           <w:lang w:val="it-IT"/>
         </w:rPr>
       </w:pPr>
-      <w:proofErr w:type="spellStart"/>
       <w:r>
         <w:rPr>
           <w:rFonts w:asciiTheme="minorHAnsi" w:hAnsiTheme="minorHAnsi" w:cstheme="minorHAnsi"/>
           <w:b/>
           <w:lang w:val="it-IT"/>
         </w:rPr>
-        <w:t>MyTherapy</w:t>
-      </w:r>
-      <w:proofErr w:type="spellEnd"/>
-      <w:r>
-        <w:rPr>
-          <w:rFonts w:asciiTheme="minorHAnsi" w:hAnsiTheme="minorHAnsi" w:cstheme="minorHAnsi"/>
-          <w:b/>
-          <w:lang w:val="it-IT"/>
-        </w:rPr>
-        <w:t>:</w:t>
+        <w:t>MyTherapy:</w:t>
       </w:r>
       <w:r>
         <w:rPr>
@@ -1259,21 +1157,12 @@
           <w:lang w:val="it-IT"/>
         </w:rPr>
       </w:pPr>
-      <w:proofErr w:type="spellStart"/>
-      <w:r>
-        <w:rPr>
-          <w:rFonts w:asciiTheme="minorHAnsi" w:hAnsiTheme="minorHAnsi" w:cstheme="minorHAnsi"/>
-          <w:lang w:val="it-IT"/>
-        </w:rPr>
-        <w:t>DailyPills</w:t>
-      </w:r>
-      <w:proofErr w:type="spellEnd"/>
-      <w:r>
-        <w:rPr>
-          <w:rFonts w:asciiTheme="minorHAnsi" w:hAnsiTheme="minorHAnsi" w:cstheme="minorHAnsi"/>
-          <w:lang w:val="it-IT"/>
-        </w:rPr>
-        <w:t xml:space="preserve"> è un’applicazione che ha due obiettivi principali: </w:t>
+      <w:r>
+        <w:rPr>
+          <w:rFonts w:asciiTheme="minorHAnsi" w:hAnsiTheme="minorHAnsi" w:cstheme="minorHAnsi"/>
+          <w:lang w:val="it-IT"/>
+        </w:rPr>
+        <w:t xml:space="preserve">DailyPills è un’applicazione che ha due obiettivi principali: </w:t>
       </w:r>
     </w:p>
     <w:p>
@@ -1959,25 +1848,7 @@
                 <w:color w:val="000000"/>
                 <w:lang w:val="it-IT"/>
               </w:rPr>
-              <w:t xml:space="preserve">ua navigazione con il suo </w:t>
-            </w:r>
-            <w:proofErr w:type="spellStart"/>
-            <w:r>
-              <w:rPr>
-                <w:rFonts w:ascii="Times" w:eastAsiaTheme="minorHAnsi" w:hAnsi="Times" w:cs="Times"/>
-                <w:color w:val="000000"/>
-                <w:lang w:val="it-IT"/>
-              </w:rPr>
-              <w:t>iPhone</w:t>
-            </w:r>
-            <w:proofErr w:type="spellEnd"/>
-            <w:r>
-              <w:rPr>
-                <w:rFonts w:ascii="Times" w:eastAsiaTheme="minorHAnsi" w:hAnsi="Times" w:cs="Times"/>
-                <w:color w:val="000000"/>
-                <w:lang w:val="it-IT"/>
-              </w:rPr>
-              <w:t>.</w:t>
+              <w:t>ua navigazione con il suo iPhone.</w:t>
             </w:r>
           </w:p>
         </w:tc>
@@ -3083,59 +2954,23 @@
                 <w:color w:val="000000"/>
                 <w:lang w:val="it-IT"/>
               </w:rPr>
-              <w:t xml:space="preserve">iesce ad utilizzare soltanto lo </w:t>
-            </w:r>
-            <w:proofErr w:type="spellStart"/>
+              <w:t>iesce ad utilizzare soltanto lo smartpone che le è stato regalato dai s</w:t>
+            </w:r>
             <w:r>
               <w:rPr>
                 <w:rFonts w:ascii="Times" w:eastAsiaTheme="minorHAnsi" w:hAnsi="Times" w:cs="Times"/>
                 <w:color w:val="000000"/>
                 <w:lang w:val="it-IT"/>
               </w:rPr>
-              <w:t>smartpone</w:t>
-            </w:r>
-            <w:proofErr w:type="spellEnd"/>
+              <w:t>uoi figli per il suo compleanno</w:t>
+            </w:r>
             <w:r>
               <w:rPr>
                 <w:rFonts w:ascii="Times" w:eastAsiaTheme="minorHAnsi" w:hAnsi="Times" w:cs="Times"/>
                 <w:color w:val="000000"/>
                 <w:lang w:val="it-IT"/>
               </w:rPr>
-              <w:t xml:space="preserve"> che le è stato regalato dai s</w:t>
-            </w:r>
-            <w:r>
-              <w:rPr>
-                <w:rFonts w:ascii="Times" w:eastAsiaTheme="minorHAnsi" w:hAnsi="Times" w:cs="Times"/>
-                <w:color w:val="000000"/>
-                <w:lang w:val="it-IT"/>
-              </w:rPr>
-              <w:t>uoi figli per il suo compleanno</w:t>
-            </w:r>
-            <w:r>
-              <w:rPr>
-                <w:rFonts w:ascii="Times" w:eastAsiaTheme="minorHAnsi" w:hAnsi="Times" w:cs="Times"/>
-                <w:color w:val="000000"/>
-                <w:lang w:val="it-IT"/>
-              </w:rPr>
-              <w:t xml:space="preserve">, riesce a scaricare applicazioni dal market e fare ricerche su </w:t>
-            </w:r>
-            <w:proofErr w:type="spellStart"/>
-            <w:r>
-              <w:rPr>
-                <w:rFonts w:ascii="Times" w:eastAsiaTheme="minorHAnsi" w:hAnsi="Times" w:cs="Times"/>
-                <w:color w:val="000000"/>
-                <w:lang w:val="it-IT"/>
-              </w:rPr>
-              <w:t>google</w:t>
-            </w:r>
-            <w:proofErr w:type="spellEnd"/>
-            <w:r>
-              <w:rPr>
-                <w:rFonts w:ascii="Times" w:eastAsiaTheme="minorHAnsi" w:hAnsi="Times" w:cs="Times"/>
-                <w:color w:val="000000"/>
-                <w:lang w:val="it-IT"/>
-              </w:rPr>
-              <w:t>.</w:t>
+              <w:t>, riesce a scaricare applicazioni dal market e fare ricerche su google.</w:t>
             </w:r>
           </w:p>
         </w:tc>
@@ -3592,39 +3427,7 @@
           <w:rFonts w:asciiTheme="minorHAnsi" w:hAnsiTheme="minorHAnsi" w:cstheme="minorHAnsi"/>
           <w:lang w:val="it-IT"/>
         </w:rPr>
-        <w:t xml:space="preserve"> il pomeriggio giocano di fuori a pallone senza felpa. Alice torna a casa ed inizia a preparare la cena, mentre sta cucinando suo figlio Matteo non si sente bene, probabilmente ha un po’ di febbre perché giocando di fuori sbracciato ha sudato e poi non si è rivestito. Alice apre l’armadietto dei medicinali convinta di avere una Tachipirina ma trova una scatola vuota poiché non si è ricordata di ricomprarle dopo che qualche sera prima aveva usata l’ultima pillola per l’altro figlio. Alice è costretta a far uscire di corsa il marito alla ricerca di una Farmacia di turno aperta in città per comprare i medicinali. Il giorno dopo parlando con sua sorella Alice arriva a conoscenza di </w:t>
-      </w:r>
-      <w:proofErr w:type="spellStart"/>
-      <w:r>
-        <w:rPr>
-          <w:rFonts w:asciiTheme="minorHAnsi" w:hAnsiTheme="minorHAnsi" w:cstheme="minorHAnsi"/>
-          <w:lang w:val="it-IT"/>
-        </w:rPr>
-        <w:t>DailyPills</w:t>
-      </w:r>
-      <w:proofErr w:type="spellEnd"/>
-      <w:r>
-        <w:rPr>
-          <w:rFonts w:asciiTheme="minorHAnsi" w:hAnsiTheme="minorHAnsi" w:cstheme="minorHAnsi"/>
-          <w:lang w:val="it-IT"/>
-        </w:rPr>
-        <w:t xml:space="preserve"> e decide di installarla.  Alice imposta l’</w:t>
-      </w:r>
-      <w:proofErr w:type="spellStart"/>
-      <w:r>
-        <w:rPr>
-          <w:rFonts w:asciiTheme="minorHAnsi" w:hAnsiTheme="minorHAnsi" w:cstheme="minorHAnsi"/>
-          <w:lang w:val="it-IT"/>
-        </w:rPr>
-        <w:t>app</w:t>
-      </w:r>
-      <w:proofErr w:type="spellEnd"/>
-      <w:r>
-        <w:rPr>
-          <w:rFonts w:asciiTheme="minorHAnsi" w:hAnsiTheme="minorHAnsi" w:cstheme="minorHAnsi"/>
-          <w:lang w:val="it-IT"/>
-        </w:rPr>
-        <w:t xml:space="preserve"> in modo che venga avvisata alle ore 19:00 della sera se sta esaurendo qualche medicinale nella sua scorta. Se visualizza una notifica Alice uscendo dal lavoro alle 19:30 può recarsi tranquillamente in farmacia prima di tornare a casa ed acquistare ciò che manca.</w:t>
+        <w:t xml:space="preserve"> il pomeriggio giocano di fuori a pallone senza felpa. Alice torna a casa ed inizia a preparare la cena, mentre sta cucinando suo figlio Matteo non si sente bene, probabilmente ha un po’ di febbre perché giocando di fuori sbracciato ha sudato e poi non si è rivestito. Alice apre l’armadietto dei medicinali convinta di avere una Tachipirina ma trova una scatola vuota poiché non si è ricordata di ricomprarle dopo che qualche sera prima aveva usata l’ultima pillola per l’altro figlio. Alice è costretta a far uscire di corsa il marito alla ricerca di una Farmacia di turno aperta in città per comprare i medicinali. Il giorno dopo parlando con sua sorella Alice arriva a conoscenza di DailyPills e decide di installarla.  Alice imposta l’app in modo che venga avvisata alle ore 19:00 della sera se sta esaurendo qualche medicinale nella sua scorta. Se visualizza una notifica Alice uscendo dal lavoro alle 19:30 può recarsi tranquillamente in farmacia prima di tornare a casa ed acquistare ciò che manca.</w:t>
       </w:r>
     </w:p>
     <w:p>
@@ -3683,17 +3486,8 @@
           <w:rFonts w:asciiTheme="minorHAnsi" w:hAnsiTheme="minorHAnsi" w:cstheme="minorHAnsi"/>
           <w:lang w:val="it-IT"/>
         </w:rPr>
-        <w:t xml:space="preserve"> lavoro. Luca cerca in giro su internet una soluzione per risolvere questo problema e scarica </w:t>
-      </w:r>
-      <w:proofErr w:type="spellStart"/>
-      <w:r>
-        <w:rPr>
-          <w:rFonts w:asciiTheme="minorHAnsi" w:hAnsiTheme="minorHAnsi" w:cstheme="minorHAnsi"/>
-          <w:lang w:val="it-IT"/>
-        </w:rPr>
-        <w:t>DailyPills</w:t>
-      </w:r>
-      <w:proofErr w:type="spellEnd"/>
+        <w:t xml:space="preserve"> lavoro. Luca cerca in giro su internet una soluzione per risolvere questo problema e scarica DailyPills</w:t>
+      </w:r>
       <w:r>
         <w:rPr>
           <w:rFonts w:asciiTheme="minorHAnsi" w:hAnsiTheme="minorHAnsi" w:cstheme="minorHAnsi"/>
@@ -3715,7 +3509,6 @@
         </w:rPr>
         <w:t xml:space="preserve">lo </w:t>
       </w:r>
-      <w:proofErr w:type="spellStart"/>
       <w:r>
         <w:rPr>
           <w:rFonts w:asciiTheme="minorHAnsi" w:hAnsiTheme="minorHAnsi" w:cstheme="minorHAnsi"/>
@@ -3730,7 +3523,6 @@
         </w:rPr>
         <w:t>tore</w:t>
       </w:r>
-      <w:proofErr w:type="spellEnd"/>
       <w:r>
         <w:rPr>
           <w:rFonts w:asciiTheme="minorHAnsi" w:hAnsiTheme="minorHAnsi" w:cstheme="minorHAnsi"/>
@@ -3807,23 +3599,7 @@
           <w:rFonts w:asciiTheme="minorHAnsi" w:hAnsiTheme="minorHAnsi" w:cstheme="minorHAnsi"/>
           <w:lang w:val="it-IT"/>
         </w:rPr>
-        <w:t xml:space="preserve">Lucia e lei le consiglia </w:t>
-      </w:r>
-      <w:proofErr w:type="spellStart"/>
-      <w:r>
-        <w:rPr>
-          <w:rFonts w:asciiTheme="minorHAnsi" w:hAnsiTheme="minorHAnsi" w:cstheme="minorHAnsi"/>
-          <w:lang w:val="it-IT"/>
-        </w:rPr>
-        <w:t>DailyPills</w:t>
-      </w:r>
-      <w:proofErr w:type="spellEnd"/>
-      <w:r>
-        <w:rPr>
-          <w:rFonts w:asciiTheme="minorHAnsi" w:hAnsiTheme="minorHAnsi" w:cstheme="minorHAnsi"/>
-          <w:lang w:val="it-IT"/>
-        </w:rPr>
-        <w:t xml:space="preserve"> che usa regolarmente per tenere sotto controllo la scorta dei medicinali. Paola con l’aiuto dei suoi nipoti</w:t>
+        <w:t>Lucia e lei le consiglia DailyPills che usa regolarmente per tenere sotto controllo la scorta dei medicinali. Paola con l’aiuto dei suoi nipoti</w:t>
       </w:r>
       <w:r>
         <w:rPr>
@@ -3844,17 +3620,8 @@
           <w:rFonts w:asciiTheme="minorHAnsi" w:hAnsiTheme="minorHAnsi" w:cstheme="minorHAnsi"/>
           <w:lang w:val="it-IT"/>
         </w:rPr>
-        <w:t xml:space="preserve"> l’</w:t>
-      </w:r>
-      <w:proofErr w:type="spellStart"/>
-      <w:r>
-        <w:rPr>
-          <w:rFonts w:asciiTheme="minorHAnsi" w:hAnsiTheme="minorHAnsi" w:cstheme="minorHAnsi"/>
-          <w:lang w:val="it-IT"/>
-        </w:rPr>
-        <w:t>App</w:t>
-      </w:r>
-      <w:proofErr w:type="spellEnd"/>
+        <w:t xml:space="preserve"> l’App</w:t>
+      </w:r>
       <w:r>
         <w:rPr>
           <w:rFonts w:asciiTheme="minorHAnsi" w:hAnsiTheme="minorHAnsi" w:cstheme="minorHAnsi"/>
@@ -3976,17 +3743,8 @@
           <w:rFonts w:asciiTheme="minorHAnsi" w:hAnsiTheme="minorHAnsi" w:cstheme="minorHAnsi"/>
           <w:lang w:val="it-IT"/>
         </w:rPr>
-        <w:t xml:space="preserve">Modello </w:t>
-      </w:r>
-      <w:proofErr w:type="spellStart"/>
-      <w:r>
-        <w:rPr>
-          <w:rFonts w:asciiTheme="minorHAnsi" w:hAnsiTheme="minorHAnsi" w:cstheme="minorHAnsi"/>
-          <w:lang w:val="it-IT"/>
-        </w:rPr>
-        <w:t>Navigazionale</w:t>
-      </w:r>
-      <w:proofErr w:type="spellEnd"/>
+        <w:t>Modello Navigazionale</w:t>
+      </w:r>
     </w:p>
     <w:p>
       <w:pPr>
@@ -4071,46 +3829,20 @@
           <w:lang w:val="it-IT"/>
         </w:rPr>
       </w:pPr>
-      <w:proofErr w:type="spellStart"/>
       <w:r>
         <w:rPr>
           <w:rFonts w:asciiTheme="minorHAnsi" w:hAnsiTheme="minorHAnsi" w:cstheme="minorHAnsi"/>
           <w:b/>
           <w:lang w:val="it-IT"/>
         </w:rPr>
-        <w:t>Splash</w:t>
-      </w:r>
-      <w:proofErr w:type="spellEnd"/>
-      <w:r>
-        <w:rPr>
-          <w:rFonts w:asciiTheme="minorHAnsi" w:hAnsiTheme="minorHAnsi" w:cstheme="minorHAnsi"/>
-          <w:b/>
-          <w:lang w:val="it-IT"/>
-        </w:rPr>
-        <w:t xml:space="preserve"> Screen: </w:t>
-      </w:r>
-      <w:r>
-        <w:rPr>
-          <w:rFonts w:asciiTheme="minorHAnsi" w:hAnsiTheme="minorHAnsi" w:cstheme="minorHAnsi"/>
-          <w:lang w:val="it-IT"/>
-        </w:rPr>
-        <w:t xml:space="preserve">Vista mostrata all’avvio di </w:t>
-      </w:r>
-      <w:proofErr w:type="spellStart"/>
-      <w:r>
-        <w:rPr>
-          <w:rFonts w:asciiTheme="minorHAnsi" w:hAnsiTheme="minorHAnsi" w:cstheme="minorHAnsi"/>
-          <w:lang w:val="it-IT"/>
-        </w:rPr>
-        <w:t>DailyPills</w:t>
-      </w:r>
-      <w:proofErr w:type="spellEnd"/>
-      <w:r>
-        <w:rPr>
-          <w:rFonts w:asciiTheme="minorHAnsi" w:hAnsiTheme="minorHAnsi" w:cstheme="minorHAnsi"/>
-          <w:lang w:val="it-IT"/>
-        </w:rPr>
-        <w:t>. Una volta che l’applica</w:t>
+        <w:t xml:space="preserve">Splash Screen: </w:t>
+      </w:r>
+      <w:r>
+        <w:rPr>
+          <w:rFonts w:asciiTheme="minorHAnsi" w:hAnsiTheme="minorHAnsi" w:cstheme="minorHAnsi"/>
+          <w:lang w:val="it-IT"/>
+        </w:rPr>
+        <w:t>Vista mostrata all’avvio di DailyPills. Una volta che l’applica</w:t>
       </w:r>
       <w:r>
         <w:rPr>
@@ -4523,30 +4255,14 @@
           <w:rFonts w:asciiTheme="minorHAnsi" w:hAnsiTheme="minorHAnsi" w:cstheme="minorHAnsi"/>
           <w:lang w:val="it-IT"/>
         </w:rPr>
-        <w:t xml:space="preserve"> l’utente sarà </w:t>
-      </w:r>
-      <w:proofErr w:type="spellStart"/>
-      <w:r>
-        <w:rPr>
-          <w:rFonts w:asciiTheme="minorHAnsi" w:hAnsiTheme="minorHAnsi" w:cstheme="minorHAnsi"/>
-          <w:lang w:val="it-IT"/>
-        </w:rPr>
-        <w:t>re</w:t>
-      </w:r>
-      <w:r>
-        <w:rPr>
-          <w:rFonts w:asciiTheme="minorHAnsi" w:hAnsiTheme="minorHAnsi" w:cstheme="minorHAnsi"/>
-          <w:lang w:val="it-IT"/>
-        </w:rPr>
-        <w:t>diretto</w:t>
-      </w:r>
-      <w:proofErr w:type="spellEnd"/>
-      <w:r>
-        <w:rPr>
-          <w:rFonts w:asciiTheme="minorHAnsi" w:hAnsiTheme="minorHAnsi" w:cstheme="minorHAnsi"/>
-          <w:lang w:val="it-IT"/>
-        </w:rPr>
-        <w:t xml:space="preserve"> alla vista </w:t>
+        <w:t xml:space="preserve"> l’utente sarà re</w:t>
+      </w:r>
+      <w:r>
+        <w:rPr>
+          <w:rFonts w:asciiTheme="minorHAnsi" w:hAnsiTheme="minorHAnsi" w:cstheme="minorHAnsi"/>
+          <w:lang w:val="it-IT"/>
+        </w:rPr>
+        <w:t xml:space="preserve">diretto alla vista </w:t>
       </w:r>
       <w:r>
         <w:rPr>
@@ -5774,23 +5490,7 @@
                 <w:rFonts w:asciiTheme="minorHAnsi" w:hAnsiTheme="minorHAnsi" w:cstheme="minorHAnsi"/>
                 <w:lang w:val="it-IT"/>
               </w:rPr>
-              <w:t xml:space="preserve">Per quanto riguarda il menu </w:t>
-            </w:r>
-            <w:proofErr w:type="spellStart"/>
-            <w:r>
-              <w:rPr>
-                <w:rFonts w:asciiTheme="minorHAnsi" w:hAnsiTheme="minorHAnsi" w:cstheme="minorHAnsi"/>
-                <w:lang w:val="it-IT"/>
-              </w:rPr>
-              <w:t>navigazionale</w:t>
-            </w:r>
-            <w:proofErr w:type="spellEnd"/>
-            <w:r>
-              <w:rPr>
-                <w:rFonts w:asciiTheme="minorHAnsi" w:hAnsiTheme="minorHAnsi" w:cstheme="minorHAnsi"/>
-                <w:lang w:val="it-IT"/>
-              </w:rPr>
-              <w:t xml:space="preserve"> di tutte le schermate è ci siamo ispirati al principio della </w:t>
+              <w:t xml:space="preserve">Per quanto riguarda il menu navigazionale di tutte le schermate è ci siamo ispirati al principio della </w:t>
             </w:r>
             <w:r>
               <w:rPr>
@@ -6105,23 +5805,7 @@
                 <w:rFonts w:asciiTheme="minorHAnsi" w:hAnsiTheme="minorHAnsi" w:cstheme="minorHAnsi"/>
                 <w:lang w:val="it-IT"/>
               </w:rPr>
-              <w:t>ecessario all’</w:t>
-            </w:r>
-            <w:proofErr w:type="spellStart"/>
-            <w:r>
-              <w:rPr>
-                <w:rFonts w:asciiTheme="minorHAnsi" w:hAnsiTheme="minorHAnsi" w:cstheme="minorHAnsi"/>
-                <w:lang w:val="it-IT"/>
-              </w:rPr>
-              <w:t>app</w:t>
-            </w:r>
-            <w:proofErr w:type="spellEnd"/>
-            <w:r>
-              <w:rPr>
-                <w:rFonts w:asciiTheme="minorHAnsi" w:hAnsiTheme="minorHAnsi" w:cstheme="minorHAnsi"/>
-                <w:lang w:val="it-IT"/>
-              </w:rPr>
-              <w:t xml:space="preserve"> per notificare all’utente </w:t>
+              <w:t xml:space="preserve">ecessario all’app per notificare all’utente </w:t>
             </w:r>
             <w:r>
               <w:rPr>
@@ -6657,23 +6341,13 @@
                 <w:lang w:val="it-IT"/>
               </w:rPr>
             </w:pPr>
-            <w:proofErr w:type="spellStart"/>
             <w:r>
               <w:rPr>
                 <w:rFonts w:asciiTheme="minorHAnsi" w:hAnsiTheme="minorHAnsi" w:cstheme="minorHAnsi"/>
                 <w:b/>
                 <w:lang w:val="it-IT"/>
               </w:rPr>
-              <w:t>Splash</w:t>
-            </w:r>
-            <w:proofErr w:type="spellEnd"/>
-            <w:r>
-              <w:rPr>
-                <w:rFonts w:asciiTheme="minorHAnsi" w:hAnsiTheme="minorHAnsi" w:cstheme="minorHAnsi"/>
-                <w:b/>
-                <w:lang w:val="it-IT"/>
-              </w:rPr>
-              <w:t xml:space="preserve"> Screen:</w:t>
+              <w:t>Splash Screen:</w:t>
             </w:r>
             <w:r>
               <w:rPr>
@@ -6717,7 +6391,6 @@
               </w:rPr>
               <w:t xml:space="preserve">La </w:t>
             </w:r>
-            <w:proofErr w:type="spellStart"/>
             <w:r>
               <w:rPr>
                 <w:rFonts w:asciiTheme="minorHAnsi" w:hAnsiTheme="minorHAnsi" w:cstheme="minorHAnsi"/>
@@ -6732,7 +6405,6 @@
               </w:rPr>
               <w:t>plash</w:t>
             </w:r>
-            <w:proofErr w:type="spellEnd"/>
             <w:r>
               <w:rPr>
                 <w:rFonts w:asciiTheme="minorHAnsi" w:hAnsiTheme="minorHAnsi" w:cstheme="minorHAnsi"/>
@@ -6773,23 +6445,7 @@
                 <w:rFonts w:asciiTheme="minorHAnsi" w:hAnsiTheme="minorHAnsi" w:cstheme="minorHAnsi"/>
                 <w:lang w:val="it-IT"/>
               </w:rPr>
-              <w:t>verrà effettuata una “</w:t>
-            </w:r>
-            <w:proofErr w:type="spellStart"/>
-            <w:r>
-              <w:rPr>
-                <w:rFonts w:asciiTheme="minorHAnsi" w:hAnsiTheme="minorHAnsi" w:cstheme="minorHAnsi"/>
-                <w:lang w:val="it-IT"/>
-              </w:rPr>
-              <w:t>redirezione</w:t>
-            </w:r>
-            <w:proofErr w:type="spellEnd"/>
-            <w:r>
-              <w:rPr>
-                <w:rFonts w:asciiTheme="minorHAnsi" w:hAnsiTheme="minorHAnsi" w:cstheme="minorHAnsi"/>
-                <w:lang w:val="it-IT"/>
-              </w:rPr>
-              <w:t xml:space="preserve">” verso la schermata Home (Schermata principale) </w:t>
+              <w:t xml:space="preserve">verrà effettuata una “redirezione” verso la schermata Home (Schermata principale) </w:t>
             </w:r>
           </w:p>
         </w:tc>
@@ -7690,27 +7346,7 @@
           <w:szCs w:val="22"/>
           <w:lang w:val="it-IT"/>
         </w:rPr>
-        <w:t xml:space="preserve"> in quanto il layout appare più </w:t>
-      </w:r>
-      <w:proofErr w:type="spellStart"/>
-      <w:r>
-        <w:rPr>
-          <w:rFonts w:asciiTheme="minorHAnsi" w:hAnsiTheme="minorHAnsi" w:cstheme="minorHAnsi"/>
-          <w:sz w:val="22"/>
-          <w:szCs w:val="22"/>
-          <w:lang w:val="it-IT"/>
-        </w:rPr>
-        <w:t>minimal</w:t>
-      </w:r>
-      <w:proofErr w:type="spellEnd"/>
-      <w:r>
-        <w:rPr>
-          <w:rFonts w:asciiTheme="minorHAnsi" w:hAnsiTheme="minorHAnsi" w:cstheme="minorHAnsi"/>
-          <w:sz w:val="22"/>
-          <w:szCs w:val="22"/>
-          <w:lang w:val="it-IT"/>
-        </w:rPr>
-        <w:t>, non c’è il rischio di scegliere colori che non si abbinino bene tra di loro ed è più facile enfatizzare i contenuti veramente importanti, visto che non ci sono fonti di colore a distrarre l’occhio dell’utente.</w:t>
+        <w:t xml:space="preserve"> in quanto il layout appare più minimal, non c’è il rischio di scegliere colori che non si abbinino bene tra di loro ed è più facile enfatizzare i contenuti veramente importanti, visto che non ci sono fonti di colore a distrarre l’occhio dell’utente.</w:t>
       </w:r>
     </w:p>
     <w:p>
@@ -7766,7 +7402,6 @@
         </w:rPr>
         <w:t xml:space="preserve"> il font </w:t>
       </w:r>
-      <w:proofErr w:type="spellStart"/>
       <w:r>
         <w:rPr>
           <w:rFonts w:asciiTheme="minorHAnsi" w:eastAsia="Times New Roman" w:hAnsiTheme="minorHAnsi" w:cstheme="minorHAnsi"/>
@@ -7777,7 +7412,6 @@
         </w:rPr>
         <w:t>Roboto</w:t>
       </w:r>
-      <w:proofErr w:type="spellEnd"/>
       <w:r>
         <w:rPr>
           <w:rFonts w:asciiTheme="minorHAnsi" w:eastAsia="Times New Roman" w:hAnsiTheme="minorHAnsi" w:cstheme="minorHAnsi"/>
@@ -7877,7 +7511,6 @@
           <w:lang w:val="it-IT"/>
         </w:rPr>
       </w:pPr>
-      <w:bookmarkStart w:id="0" w:name="_GoBack"/>
       <w:r>
         <w:rPr>
           <w:rFonts w:asciiTheme="minorHAnsi" w:hAnsiTheme="minorHAnsi" w:cstheme="minorHAnsi"/>
@@ -7898,17 +7531,8 @@
           <w:rFonts w:asciiTheme="minorHAnsi" w:hAnsiTheme="minorHAnsi" w:cstheme="minorHAnsi"/>
           <w:lang w:val="it-IT"/>
         </w:rPr>
-        <w:t xml:space="preserve">Tutte le singole schermate, immagini, diagrammi e file di lavoro sono disponibili nel </w:t>
-      </w:r>
-      <w:proofErr w:type="spellStart"/>
-      <w:r>
-        <w:rPr>
-          <w:rFonts w:asciiTheme="minorHAnsi" w:hAnsiTheme="minorHAnsi" w:cstheme="minorHAnsi"/>
-          <w:lang w:val="it-IT"/>
-        </w:rPr>
-        <w:t>Git</w:t>
-      </w:r>
-      <w:proofErr w:type="spellEnd"/>
+        <w:t>Tutte le singole schermate, immagini, diagrammi e file di lavoro sono disponibili nel Git</w:t>
+      </w:r>
       <w:r>
         <w:rPr>
           <w:rFonts w:asciiTheme="minorHAnsi" w:hAnsiTheme="minorHAnsi" w:cstheme="minorHAnsi"/>
@@ -7940,7 +7564,6 @@
         </w:rPr>
         <w:t>http://www.github.com/MarcoOvidi/DailyPills</w:t>
       </w:r>
-      <w:bookmarkEnd w:id="0"/>
     </w:p>
     <w:sectPr>
       <w:headerReference w:type="default" r:id="rId36"/>
@@ -8008,7 +7631,6 @@
         <w:lang w:val="en-GB"/>
       </w:rPr>
     </w:pPr>
-    <w:proofErr w:type="spellStart"/>
     <w:r>
       <w:rPr>
         <w:rFonts w:asciiTheme="minorHAnsi" w:hAnsiTheme="minorHAnsi" w:cstheme="minorHAnsi"/>
@@ -8016,49 +7638,8 @@
         <w:szCs w:val="20"/>
         <w:lang w:val="en-GB"/>
       </w:rPr>
-      <w:t>Applicazioni</w:t>
+      <w:t>Applicazioni per dispositivi mobili</w:t>
     </w:r>
-    <w:proofErr w:type="spellEnd"/>
-    <w:r>
-      <w:rPr>
-        <w:rFonts w:asciiTheme="minorHAnsi" w:hAnsiTheme="minorHAnsi" w:cstheme="minorHAnsi"/>
-        <w:sz w:val="20"/>
-        <w:szCs w:val="20"/>
-        <w:lang w:val="en-GB"/>
-      </w:rPr>
-      <w:t xml:space="preserve"> per </w:t>
-    </w:r>
-    <w:proofErr w:type="spellStart"/>
-    <w:r>
-      <w:rPr>
-        <w:rFonts w:asciiTheme="minorHAnsi" w:hAnsiTheme="minorHAnsi" w:cstheme="minorHAnsi"/>
-        <w:sz w:val="20"/>
-        <w:szCs w:val="20"/>
-        <w:lang w:val="en-GB"/>
-      </w:rPr>
-      <w:t>dispositivi</w:t>
-    </w:r>
-    <w:proofErr w:type="spellEnd"/>
-    <w:r>
-      <w:rPr>
-        <w:rFonts w:asciiTheme="minorHAnsi" w:hAnsiTheme="minorHAnsi" w:cstheme="minorHAnsi"/>
-        <w:sz w:val="20"/>
-        <w:szCs w:val="20"/>
-        <w:lang w:val="en-GB"/>
-      </w:rPr>
-      <w:t xml:space="preserve"> </w:t>
-    </w:r>
-    <w:proofErr w:type="spellStart"/>
-    <w:r>
-      <w:rPr>
-        <w:rFonts w:asciiTheme="minorHAnsi" w:hAnsiTheme="minorHAnsi" w:cstheme="minorHAnsi"/>
-        <w:sz w:val="20"/>
-        <w:szCs w:val="20"/>
-        <w:lang w:val="en-GB"/>
-      </w:rPr>
-      <w:t>mobili</w:t>
-    </w:r>
-    <w:proofErr w:type="spellEnd"/>
     <w:r>
       <w:rPr>
         <w:rFonts w:asciiTheme="minorHAnsi" w:hAnsiTheme="minorHAnsi" w:cstheme="minorHAnsi"/>
@@ -8198,7 +7779,7 @@
             </wp:anchor>
           </w:drawing>
         </mc:Choice>
-        <mc:Fallback xmlns:mo="http://schemas.microsoft.com/office/mac/office/2008/main" xmlns:mv="urn:schemas-microsoft-com:mac:vml">
+        <mc:Fallback xmlns:mv="urn:schemas-microsoft-com:mac:vml" xmlns:mo="http://schemas.microsoft.com/office/mac/office/2008/main">
           <w:pict>
             <v:line w14:anchorId="4EB63550" id="Line 1" o:spid="_x0000_s1026" style="position:absolute;flip:y;z-index:251660288;visibility:visible;mso-wrap-style:square;mso-width-percent:0;mso-height-percent:0;mso-wrap-distance-left:9pt;mso-wrap-distance-top:0;mso-wrap-distance-right:9pt;mso-wrap-distance-bottom:0;mso-position-horizontal:absolute;mso-position-horizontal-relative:text;mso-position-vertical:absolute;mso-position-vertical-relative:text;mso-width-percent:0;mso-height-percent:0;mso-width-relative:page;mso-height-relative:page" from="118pt,7.1pt" to="382.8pt,7.1pt" o:gfxdata="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" strokecolor="gray"/>
           </w:pict>
@@ -10633,7 +10214,7 @@
 </file>
 
 <file path=customXml/itemProps1.xml><?xml version="1.0" encoding="utf-8"?>
-<ds:datastoreItem xmlns:ds="http://schemas.openxmlformats.org/officeDocument/2006/customXml" ds:itemID="{C2CA662D-E0C8-1845-980D-75DC21444715}">
+<ds:datastoreItem xmlns:ds="http://schemas.openxmlformats.org/officeDocument/2006/customXml" ds:itemID="{E04BC133-02BF-C341-BD23-2B9F4CDB1343}">
   <ds:schemaRefs>
     <ds:schemaRef ds:uri="http://schemas.openxmlformats.org/officeDocument/2006/bibliography"/>
   </ds:schemaRefs>

</xml_diff>